<commit_message>
2018 Upgrade wizard changes
</commit_message>
<xml_diff>
--- a/docs/upgrades/Sage300SDK_2018UpgradeGuide.docx
+++ b/docs/upgrades/Sage300SDK_2018UpgradeGuide.docx
@@ -191,7 +191,7 @@
       <w:r>
         <w:fldChar w:fldCharType="separate"/>
       </w:r>
-      <w:hyperlink w:anchor="_Toc487468175" w:history="1">
+      <w:hyperlink w:anchor="_Toc487634604" w:history="1">
         <w:r>
           <w:rPr>
             <w:rStyle w:val="Hyperlink"/>
@@ -234,7 +234,7 @@
             <w:noProof/>
             <w:webHidden/>
           </w:rPr>
-          <w:instrText xml:space="preserve"> PAGEREF _Toc487468175 \h </w:instrText>
+          <w:instrText xml:space="preserve"> PAGEREF _Toc487634604 \h </w:instrText>
         </w:r>
         <w:r>
           <w:rPr>
@@ -272,7 +272,7 @@
           <w:rFonts w:asciiTheme="minorHAnsi" w:eastAsiaTheme="minorEastAsia" w:hAnsiTheme="minorHAnsi"/>
         </w:rPr>
       </w:pPr>
-      <w:hyperlink w:anchor="_Toc487468176" w:history="1">
+      <w:hyperlink w:anchor="_Toc487634605" w:history="1">
         <w:r>
           <w:rPr>
             <w:rStyle w:val="Hyperlink"/>
@@ -307,7 +307,7 @@
           <w:rPr>
             <w:webHidden/>
           </w:rPr>
-          <w:instrText xml:space="preserve"> PAGEREF _Toc487468176 \h </w:instrText>
+          <w:instrText xml:space="preserve"> PAGEREF _Toc487634605 \h </w:instrText>
         </w:r>
         <w:r>
           <w:rPr>
@@ -344,7 +344,7 @@
           <w:sz w:val="22"/>
         </w:rPr>
       </w:pPr>
-      <w:hyperlink w:anchor="_Toc487468177" w:history="1">
+      <w:hyperlink w:anchor="_Toc487634606" w:history="1">
         <w:r>
           <w:rPr>
             <w:rStyle w:val="Hyperlink"/>
@@ -387,7 +387,7 @@
             <w:noProof/>
             <w:webHidden/>
           </w:rPr>
-          <w:instrText xml:space="preserve"> PAGEREF _Toc487468177 \h </w:instrText>
+          <w:instrText xml:space="preserve"> PAGEREF _Toc487634606 \h </w:instrText>
         </w:r>
         <w:r>
           <w:rPr>
@@ -428,7 +428,7 @@
           <w:sz w:val="22"/>
         </w:rPr>
       </w:pPr>
-      <w:hyperlink w:anchor="_Toc487468178" w:history="1">
+      <w:hyperlink w:anchor="_Toc487634607" w:history="1">
         <w:r>
           <w:rPr>
             <w:rStyle w:val="Hyperlink"/>
@@ -471,7 +471,7 @@
             <w:noProof/>
             <w:webHidden/>
           </w:rPr>
-          <w:instrText xml:space="preserve"> PAGEREF _Toc487468178 \h </w:instrText>
+          <w:instrText xml:space="preserve"> PAGEREF _Toc487634607 \h </w:instrText>
         </w:r>
         <w:r>
           <w:rPr>
@@ -512,7 +512,7 @@
           <w:sz w:val="22"/>
         </w:rPr>
       </w:pPr>
-      <w:hyperlink w:anchor="_Toc487468179" w:history="1">
+      <w:hyperlink w:anchor="_Toc487634608" w:history="1">
         <w:r>
           <w:rPr>
             <w:rStyle w:val="Hyperlink"/>
@@ -555,7 +555,7 @@
             <w:noProof/>
             <w:webHidden/>
           </w:rPr>
-          <w:instrText xml:space="preserve"> PAGEREF _Toc487468179 \h </w:instrText>
+          <w:instrText xml:space="preserve"> PAGEREF _Toc487634608 \h </w:instrText>
         </w:r>
         <w:r>
           <w:rPr>
@@ -593,7 +593,7 @@
           <w:rFonts w:asciiTheme="minorHAnsi" w:eastAsiaTheme="minorEastAsia" w:hAnsiTheme="minorHAnsi"/>
         </w:rPr>
       </w:pPr>
-      <w:hyperlink w:anchor="_Toc487468180" w:history="1">
+      <w:hyperlink w:anchor="_Toc487634609" w:history="1">
         <w:r>
           <w:rPr>
             <w:rStyle w:val="Hyperlink"/>
@@ -628,7 +628,7 @@
           <w:rPr>
             <w:webHidden/>
           </w:rPr>
-          <w:instrText xml:space="preserve"> PAGEREF _Toc487468180 \h </w:instrText>
+          <w:instrText xml:space="preserve"> PAGEREF _Toc487634609 \h </w:instrText>
         </w:r>
         <w:r>
           <w:rPr>
@@ -662,7 +662,7 @@
           <w:rFonts w:asciiTheme="minorHAnsi" w:eastAsiaTheme="minorEastAsia" w:hAnsiTheme="minorHAnsi"/>
         </w:rPr>
       </w:pPr>
-      <w:hyperlink w:anchor="_Toc487468181" w:history="1">
+      <w:hyperlink w:anchor="_Toc487634610" w:history="1">
         <w:r>
           <w:rPr>
             <w:rStyle w:val="Hyperlink"/>
@@ -697,7 +697,7 @@
           <w:rPr>
             <w:webHidden/>
           </w:rPr>
-          <w:instrText xml:space="preserve"> PAGEREF _Toc487468181 \h </w:instrText>
+          <w:instrText xml:space="preserve"> PAGEREF _Toc487634610 \h </w:instrText>
         </w:r>
         <w:r>
           <w:rPr>
@@ -731,7 +731,7 @@
           <w:rFonts w:asciiTheme="minorHAnsi" w:eastAsiaTheme="minorEastAsia" w:hAnsiTheme="minorHAnsi"/>
         </w:rPr>
       </w:pPr>
-      <w:hyperlink w:anchor="_Toc487468182" w:history="1">
+      <w:hyperlink w:anchor="_Toc487634611" w:history="1">
         <w:r>
           <w:rPr>
             <w:rStyle w:val="Hyperlink"/>
@@ -748,7 +748,7 @@
           <w:rPr>
             <w:rStyle w:val="Hyperlink"/>
           </w:rPr>
-          <w:t>Step 3 – Import/Export Common Component</w:t>
+          <w:t>Step 3 – Modify LoginResult Function</w:t>
         </w:r>
         <w:r>
           <w:rPr>
@@ -766,7 +766,7 @@
           <w:rPr>
             <w:webHidden/>
           </w:rPr>
-          <w:instrText xml:space="preserve"> PAGEREF _Toc487468182 \h </w:instrText>
+          <w:instrText xml:space="preserve"> PAGEREF _Toc487634611 \h </w:instrText>
         </w:r>
         <w:r>
           <w:rPr>
@@ -800,7 +800,7 @@
           <w:rFonts w:asciiTheme="minorHAnsi" w:eastAsiaTheme="minorEastAsia" w:hAnsiTheme="minorHAnsi"/>
         </w:rPr>
       </w:pPr>
-      <w:hyperlink w:anchor="_Toc487468183" w:history="1">
+      <w:hyperlink w:anchor="_Toc487634612" w:history="1">
         <w:r>
           <w:rPr>
             <w:rStyle w:val="Hyperlink"/>
@@ -817,7 +817,7 @@
           <w:rPr>
             <w:rStyle w:val="Hyperlink"/>
           </w:rPr>
-          <w:t>Step 4 – Enable XML Documentation Property (optional)</w:t>
+          <w:t>Step 4 – Import/Export Common Component</w:t>
         </w:r>
         <w:r>
           <w:rPr>
@@ -835,7 +835,7 @@
           <w:rPr>
             <w:webHidden/>
           </w:rPr>
-          <w:instrText xml:space="preserve"> PAGEREF _Toc487468183 \h </w:instrText>
+          <w:instrText xml:space="preserve"> PAGEREF _Toc487634612 \h </w:instrText>
         </w:r>
         <w:r>
           <w:rPr>
@@ -869,7 +869,7 @@
           <w:rFonts w:asciiTheme="minorHAnsi" w:eastAsiaTheme="minorEastAsia" w:hAnsiTheme="minorHAnsi"/>
         </w:rPr>
       </w:pPr>
-      <w:hyperlink w:anchor="_Toc487468184" w:history="1">
+      <w:hyperlink w:anchor="_Toc487634613" w:history="1">
         <w:r>
           <w:rPr>
             <w:rStyle w:val="Hyperlink"/>
@@ -886,7 +886,7 @@
           <w:rPr>
             <w:rStyle w:val="Hyperlink"/>
           </w:rPr>
-          <w:t>Step 5 – Confirmation</w:t>
+          <w:t>Step 5 – Enable XML Documentation Property (optional)</w:t>
         </w:r>
         <w:r>
           <w:rPr>
@@ -904,7 +904,7 @@
           <w:rPr>
             <w:webHidden/>
           </w:rPr>
-          <w:instrText xml:space="preserve"> PAGEREF _Toc487468184 \h </w:instrText>
+          <w:instrText xml:space="preserve"> PAGEREF _Toc487634613 \h </w:instrText>
         </w:r>
         <w:r>
           <w:rPr>
@@ -938,7 +938,7 @@
           <w:rFonts w:asciiTheme="minorHAnsi" w:eastAsiaTheme="minorEastAsia" w:hAnsiTheme="minorHAnsi"/>
         </w:rPr>
       </w:pPr>
-      <w:hyperlink w:anchor="_Toc487468185" w:history="1">
+      <w:hyperlink w:anchor="_Toc487634614" w:history="1">
         <w:r>
           <w:rPr>
             <w:rStyle w:val="Hyperlink"/>
@@ -955,7 +955,7 @@
           <w:rPr>
             <w:rStyle w:val="Hyperlink"/>
           </w:rPr>
-          <w:t>Step 6 - Recompile</w:t>
+          <w:t>Step 6 – Confirmation</w:t>
         </w:r>
         <w:r>
           <w:rPr>
@@ -973,7 +973,7 @@
           <w:rPr>
             <w:webHidden/>
           </w:rPr>
-          <w:instrText xml:space="preserve"> PAGEREF _Toc487468185 \h </w:instrText>
+          <w:instrText xml:space="preserve"> PAGEREF _Toc487634614 \h </w:instrText>
         </w:r>
         <w:r>
           <w:rPr>
@@ -1002,6 +1002,75 @@
     </w:p>
     <w:p>
       <w:pPr>
+        <w:pStyle w:val="TOC2"/>
+        <w:rPr>
+          <w:rFonts w:asciiTheme="minorHAnsi" w:eastAsiaTheme="minorEastAsia" w:hAnsiTheme="minorHAnsi"/>
+        </w:rPr>
+      </w:pPr>
+      <w:hyperlink w:anchor="_Toc487634615" w:history="1">
+        <w:r>
+          <w:rPr>
+            <w:rStyle w:val="Hyperlink"/>
+          </w:rPr>
+          <w:t>4.7</w:t>
+        </w:r>
+        <w:r>
+          <w:rPr>
+            <w:rFonts w:asciiTheme="minorHAnsi" w:eastAsiaTheme="minorEastAsia" w:hAnsiTheme="minorHAnsi"/>
+          </w:rPr>
+          <w:tab/>
+        </w:r>
+        <w:r>
+          <w:rPr>
+            <w:rStyle w:val="Hyperlink"/>
+          </w:rPr>
+          <w:t>Step 7 - Recompile</w:t>
+        </w:r>
+        <w:r>
+          <w:rPr>
+            <w:webHidden/>
+          </w:rPr>
+          <w:tab/>
+        </w:r>
+        <w:r>
+          <w:rPr>
+            <w:webHidden/>
+          </w:rPr>
+          <w:fldChar w:fldCharType="begin"/>
+        </w:r>
+        <w:r>
+          <w:rPr>
+            <w:webHidden/>
+          </w:rPr>
+          <w:instrText xml:space="preserve"> PAGEREF _Toc487634615 \h </w:instrText>
+        </w:r>
+        <w:r>
+          <w:rPr>
+            <w:webHidden/>
+          </w:rPr>
+        </w:r>
+        <w:r>
+          <w:rPr>
+            <w:webHidden/>
+          </w:rPr>
+          <w:fldChar w:fldCharType="separate"/>
+        </w:r>
+        <w:r>
+          <w:rPr>
+            <w:webHidden/>
+          </w:rPr>
+          <w:t>14</w:t>
+        </w:r>
+        <w:r>
+          <w:rPr>
+            <w:webHidden/>
+          </w:rPr>
+          <w:fldChar w:fldCharType="end"/>
+        </w:r>
+      </w:hyperlink>
+    </w:p>
+    <w:p>
+      <w:pPr>
         <w:pStyle w:val="TOC1"/>
         <w:rPr>
           <w:rFonts w:asciiTheme="minorHAnsi" w:eastAsiaTheme="minorEastAsia" w:hAnsiTheme="minorHAnsi"/>
@@ -1010,13 +1079,97 @@
           <w:sz w:val="22"/>
         </w:rPr>
       </w:pPr>
-      <w:hyperlink w:anchor="_Toc487468186" w:history="1">
+      <w:hyperlink w:anchor="_Toc487634616" w:history="1">
         <w:r>
           <w:rPr>
             <w:rStyle w:val="Hyperlink"/>
             <w:noProof/>
           </w:rPr>
           <w:t>5.</w:t>
+        </w:r>
+        <w:r>
+          <w:rPr>
+            <w:rFonts w:asciiTheme="minorHAnsi" w:eastAsiaTheme="minorEastAsia" w:hAnsiTheme="minorHAnsi"/>
+            <w:b w:val="0"/>
+            <w:noProof/>
+            <w:sz w:val="22"/>
+          </w:rPr>
+          <w:tab/>
+        </w:r>
+        <w:r>
+          <w:rPr>
+            <w:rStyle w:val="Hyperlink"/>
+            <w:noProof/>
+          </w:rPr>
+          <w:t>Modify LoginResult Function</w:t>
+        </w:r>
+        <w:r>
+          <w:rPr>
+            <w:noProof/>
+            <w:webHidden/>
+          </w:rPr>
+          <w:tab/>
+        </w:r>
+        <w:r>
+          <w:rPr>
+            <w:noProof/>
+            <w:webHidden/>
+          </w:rPr>
+          <w:fldChar w:fldCharType="begin"/>
+        </w:r>
+        <w:r>
+          <w:rPr>
+            <w:noProof/>
+            <w:webHidden/>
+          </w:rPr>
+          <w:instrText xml:space="preserve"> PAGEREF _Toc487634616 \h </w:instrText>
+        </w:r>
+        <w:r>
+          <w:rPr>
+            <w:noProof/>
+            <w:webHidden/>
+          </w:rPr>
+        </w:r>
+        <w:r>
+          <w:rPr>
+            <w:noProof/>
+            <w:webHidden/>
+          </w:rPr>
+          <w:fldChar w:fldCharType="separate"/>
+        </w:r>
+        <w:r>
+          <w:rPr>
+            <w:noProof/>
+            <w:webHidden/>
+          </w:rPr>
+          <w:t>15</w:t>
+        </w:r>
+        <w:r>
+          <w:rPr>
+            <w:noProof/>
+            <w:webHidden/>
+          </w:rPr>
+          <w:fldChar w:fldCharType="end"/>
+        </w:r>
+      </w:hyperlink>
+    </w:p>
+    <w:p>
+      <w:pPr>
+        <w:pStyle w:val="TOC1"/>
+        <w:rPr>
+          <w:rFonts w:asciiTheme="minorHAnsi" w:eastAsiaTheme="minorEastAsia" w:hAnsiTheme="minorHAnsi"/>
+          <w:b w:val="0"/>
+          <w:noProof/>
+          <w:sz w:val="22"/>
+        </w:rPr>
+      </w:pPr>
+      <w:hyperlink w:anchor="_Toc487634617" w:history="1">
+        <w:r>
+          <w:rPr>
+            <w:rStyle w:val="Hyperlink"/>
+            <w:noProof/>
+          </w:rPr>
+          <w:t>6.</w:t>
         </w:r>
         <w:r>
           <w:rPr>
@@ -1053,7 +1206,7 @@
             <w:noProof/>
             <w:webHidden/>
           </w:rPr>
-          <w:instrText xml:space="preserve"> PAGEREF _Toc487468186 \h </w:instrText>
+          <w:instrText xml:space="preserve"> PAGEREF _Toc487634617 \h </w:instrText>
         </w:r>
         <w:r>
           <w:rPr>
@@ -1073,7 +1226,7 @@
             <w:noProof/>
             <w:webHidden/>
           </w:rPr>
-          <w:t>14</w:t>
+          <w:t>16</w:t>
         </w:r>
         <w:r>
           <w:rPr>
@@ -1083,6 +1236,8 @@
           <w:fldChar w:fldCharType="end"/>
         </w:r>
       </w:hyperlink>
+      <w:bookmarkStart w:id="0" w:name="_GoBack"/>
+      <w:bookmarkEnd w:id="0"/>
     </w:p>
     <w:p>
       <w:pPr>
@@ -1093,16 +1248,16 @@
         <w:lastRenderedPageBreak/>
         <w:fldChar w:fldCharType="end"/>
       </w:r>
-      <w:bookmarkStart w:id="0" w:name="_Toc440376140"/>
-      <w:bookmarkStart w:id="1" w:name="_Toc487468175"/>
+      <w:bookmarkStart w:id="1" w:name="_Toc440376140"/>
+      <w:bookmarkStart w:id="2" w:name="_Toc487634604"/>
       <w:r>
         <w:t>O</w:t>
       </w:r>
       <w:r>
         <w:t>verview</w:t>
       </w:r>
-      <w:bookmarkEnd w:id="0"/>
       <w:bookmarkEnd w:id="1"/>
+      <w:bookmarkEnd w:id="2"/>
       <w:r>
         <w:fldChar w:fldCharType="begin"/>
       </w:r>
@@ -1430,19 +1585,21 @@
         <w:rPr>
           <w:rStyle w:val="SAGETextBoldListItem"/>
         </w:rPr>
-        <w:t>Import/Export Common Component (manual</w:t>
-      </w:r>
+        <w:t xml:space="preserve">Modify </w:t>
+      </w:r>
+      <w:proofErr w:type="spellStart"/>
       <w:r>
         <w:rPr>
           <w:rStyle w:val="SAGETextBoldListItem"/>
         </w:rPr>
-        <w:t xml:space="preserve"> modifications required</w:t>
-      </w:r>
+        <w:t>LoginResult</w:t>
+      </w:r>
+      <w:proofErr w:type="spellEnd"/>
       <w:r>
         <w:rPr>
           <w:rStyle w:val="SAGETextBoldListItem"/>
         </w:rPr>
-        <w:t>)</w:t>
+        <w:t xml:space="preserve"> Function (manual modifications required)</w:t>
       </w:r>
     </w:p>
     <w:p>
@@ -1460,6 +1617,36 @@
         <w:rPr>
           <w:rStyle w:val="SAGETextBoldListItem"/>
         </w:rPr>
+        <w:t>Import/Export Common Component (manual</w:t>
+      </w:r>
+      <w:r>
+        <w:rPr>
+          <w:rStyle w:val="SAGETextBoldListItem"/>
+        </w:rPr>
+        <w:t xml:space="preserve"> modifications required</w:t>
+      </w:r>
+      <w:r>
+        <w:rPr>
+          <w:rStyle w:val="SAGETextBoldListItem"/>
+        </w:rPr>
+        <w:t>)</w:t>
+      </w:r>
+    </w:p>
+    <w:p>
+      <w:pPr>
+        <w:pStyle w:val="SAGEBullet1"/>
+        <w:numPr>
+          <w:ilvl w:val="0"/>
+          <w:numId w:val="36"/>
+        </w:numPr>
+        <w:rPr>
+          <w:rStyle w:val="SAGETextBoldListItem"/>
+        </w:rPr>
+      </w:pPr>
+      <w:r>
+        <w:rPr>
+          <w:rStyle w:val="SAGETextBoldListItem"/>
+        </w:rPr>
         <w:t>Enable XML Documentation Property</w:t>
       </w:r>
       <w:r>
@@ -1482,11 +1669,11 @@
       <w:pPr>
         <w:pStyle w:val="SAGEHeading2"/>
       </w:pPr>
-      <w:bookmarkStart w:id="2" w:name="_Toc487468176"/>
+      <w:bookmarkStart w:id="3" w:name="_Toc487634605"/>
       <w:r>
         <w:t>Required Version of Sage 300</w:t>
       </w:r>
-      <w:bookmarkEnd w:id="2"/>
+      <w:bookmarkEnd w:id="3"/>
     </w:p>
     <w:p>
       <w:pPr>
@@ -1546,7 +1733,7 @@
         <w:pStyle w:val="SAGEHeading1"/>
         <w:framePr w:wrap="around"/>
       </w:pPr>
-      <w:bookmarkStart w:id="3" w:name="_Toc487468177"/>
+      <w:bookmarkStart w:id="4" w:name="_Toc487634606"/>
       <w:r>
         <w:lastRenderedPageBreak/>
         <w:t>Install</w:t>
@@ -1566,7 +1753,7 @@
       <w:r>
         <w:t>Wizard</w:t>
       </w:r>
-      <w:bookmarkEnd w:id="3"/>
+      <w:bookmarkEnd w:id="4"/>
     </w:p>
     <w:p>
       <w:pPr>
@@ -1682,8 +1869,8 @@
           <w:numId w:val="35"/>
         </w:numPr>
       </w:pPr>
-      <w:bookmarkStart w:id="4" w:name="_Toc453606102"/>
-      <w:bookmarkStart w:id="5" w:name="_Toc487468178"/>
+      <w:bookmarkStart w:id="5" w:name="_Toc453606102"/>
+      <w:bookmarkStart w:id="6" w:name="_Toc487634607"/>
       <w:r>
         <w:lastRenderedPageBreak/>
         <w:t>Accessing</w:t>
@@ -1700,8 +1887,8 @@
       <w:r>
         <w:t>Upgrade Wizard</w:t>
       </w:r>
-      <w:bookmarkEnd w:id="4"/>
       <w:bookmarkEnd w:id="5"/>
+      <w:bookmarkEnd w:id="6"/>
     </w:p>
     <w:p>
       <w:pPr>
@@ -1844,8 +2031,8 @@
           <w:numId w:val="35"/>
         </w:numPr>
       </w:pPr>
-      <w:bookmarkStart w:id="6" w:name="_Toc440882986"/>
-      <w:bookmarkStart w:id="7" w:name="_Toc487468179"/>
+      <w:bookmarkStart w:id="7" w:name="_Toc440882986"/>
+      <w:bookmarkStart w:id="8" w:name="_Toc487634608"/>
       <w:r>
         <w:lastRenderedPageBreak/>
         <w:t xml:space="preserve">Using </w:t>
@@ -1856,8 +2043,8 @@
       <w:r>
         <w:t>Sage 300 Upgrade Wizard</w:t>
       </w:r>
-      <w:bookmarkEnd w:id="6"/>
       <w:bookmarkEnd w:id="7"/>
+      <w:bookmarkEnd w:id="8"/>
     </w:p>
     <w:p>
       <w:pPr>
@@ -1871,7 +2058,7 @@
           <wp:inline distT="0" distB="0" distL="0" distR="0">
             <wp:extent cx="4831499" cy="5174428"/>
             <wp:effectExtent l="0" t="0" r="7620" b="7620"/>
-            <wp:docPr id="4" name="Picture 4"/>
+            <wp:docPr id="9" name="Picture 9"/>
             <wp:cNvGraphicFramePr>
               <a:graphicFrameLocks xmlns:a="http://schemas.openxmlformats.org/drawingml/2006/main" noChangeAspect="1"/>
             </wp:cNvGraphicFramePr>
@@ -1879,7 +2066,7 @@
               <a:graphicData uri="http://schemas.openxmlformats.org/drawingml/2006/picture">
                 <pic:pic xmlns:pic="http://schemas.openxmlformats.org/drawingml/2006/picture">
                   <pic:nvPicPr>
-                    <pic:cNvPr id="4" name="upgrade2.png"/>
+                    <pic:cNvPr id="9" name="upgrade2.png"/>
                     <pic:cNvPicPr/>
                   </pic:nvPicPr>
                   <pic:blipFill>
@@ -1998,12 +2185,12 @@
         </w:numPr>
         <w:ind w:left="734" w:hanging="734"/>
       </w:pPr>
-      <w:bookmarkStart w:id="8" w:name="_Toc487468180"/>
+      <w:bookmarkStart w:id="9" w:name="_Toc487634609"/>
       <w:r>
         <w:lastRenderedPageBreak/>
         <w:t>Step 1 – Synchronize Web Files</w:t>
       </w:r>
-      <w:bookmarkEnd w:id="8"/>
+      <w:bookmarkEnd w:id="9"/>
     </w:p>
     <w:p>
       <w:pPr>
@@ -2162,7 +2349,7 @@
         </w:numPr>
         <w:ind w:left="734" w:hanging="734"/>
       </w:pPr>
-      <w:bookmarkStart w:id="9" w:name="_Toc487468181"/>
+      <w:bookmarkStart w:id="10" w:name="_Toc487634610"/>
       <w:r>
         <w:lastRenderedPageBreak/>
         <w:t xml:space="preserve">Step 2 – </w:t>
@@ -2170,7 +2357,7 @@
       <w:r>
         <w:t>Synchronize Accpac Libraries</w:t>
       </w:r>
-      <w:bookmarkEnd w:id="9"/>
+      <w:bookmarkEnd w:id="10"/>
     </w:p>
     <w:p>
       <w:pPr>
@@ -2278,27 +2465,21 @@
     <w:p>
       <w:pPr>
         <w:pStyle w:val="SAGEHeading2"/>
-        <w:numPr>
-          <w:ilvl w:val="1"/>
-          <w:numId w:val="35"/>
-        </w:numPr>
-        <w:ind w:left="734" w:hanging="734"/>
-      </w:pPr>
-      <w:bookmarkStart w:id="10" w:name="_Toc487468182"/>
+      </w:pPr>
+      <w:bookmarkStart w:id="11" w:name="_Toc487634611"/>
       <w:r>
         <w:lastRenderedPageBreak/>
-        <w:t>S</w:t>
-      </w:r>
-      <w:r>
-        <w:t>tep 3</w:t>
-      </w:r>
-      <w:r>
-        <w:t xml:space="preserve"> – </w:t>
-      </w:r>
-      <w:r>
-        <w:t>Import/Export Common Component</w:t>
-      </w:r>
-      <w:bookmarkEnd w:id="10"/>
+        <w:t xml:space="preserve">Step 3 – Modify </w:t>
+      </w:r>
+      <w:proofErr w:type="spellStart"/>
+      <w:r>
+        <w:t>LoginResult</w:t>
+      </w:r>
+      <w:proofErr w:type="spellEnd"/>
+      <w:r>
+        <w:t xml:space="preserve"> Function</w:t>
+      </w:r>
+      <w:bookmarkEnd w:id="11"/>
     </w:p>
     <w:p>
       <w:pPr>
@@ -2317,7 +2498,7 @@
           <wp:inline distT="0" distB="0" distL="0" distR="0">
             <wp:extent cx="4831499" cy="5174428"/>
             <wp:effectExtent l="0" t="0" r="7620" b="7620"/>
-            <wp:docPr id="1" name="Picture 1"/>
+            <wp:docPr id="11" name="Picture 11"/>
             <wp:cNvGraphicFramePr>
               <a:graphicFrameLocks xmlns:a="http://schemas.openxmlformats.org/drawingml/2006/main" noChangeAspect="1"/>
             </wp:cNvGraphicFramePr>
@@ -2325,7 +2506,7 @@
               <a:graphicData uri="http://schemas.openxmlformats.org/drawingml/2006/picture">
                 <pic:pic xmlns:pic="http://schemas.openxmlformats.org/drawingml/2006/picture">
                   <pic:nvPicPr>
-                    <pic:cNvPr id="1" name="upgrade5.png"/>
+                    <pic:cNvPr id="11" name="upgrade9.png"/>
                     <pic:cNvPicPr/>
                   </pic:nvPicPr>
                   <pic:blipFill>
@@ -2369,8 +2550,6 @@
         </w:pBdr>
         <w:ind w:left="0"/>
       </w:pPr>
-      <w:bookmarkStart w:id="11" w:name="_GoBack"/>
-      <w:bookmarkEnd w:id="11"/>
       <w:r>
         <w:rPr>
           <w:b/>
@@ -2378,87 +2557,48 @@
         <w:t>Important:</w:t>
       </w:r>
       <w:r>
-        <w:t xml:space="preserve"> </w:t>
-      </w:r>
-      <w:r>
-        <w:t xml:space="preserve">This step requires manual modifications. </w:t>
-      </w:r>
-      <w:r>
-        <w:t xml:space="preserve">The </w:t>
+        <w:t xml:space="preserve"> This step requires manual modifications. The </w:t>
       </w:r>
       <w:r>
         <w:rPr>
           <w:lang w:val="en"/>
         </w:rPr>
-        <w:t xml:space="preserve">Sage 300 Upgrade Wizard </w:t>
+        <w:t xml:space="preserve">Sage 300 Upgrade Wizard is unable to automatically perform these changes. </w:t>
       </w:r>
       <w:r>
         <w:rPr>
           <w:lang w:val="en"/>
         </w:rPr>
-        <w:t>is unable to</w:t>
+        <w:t>For specific instruction</w:t>
       </w:r>
       <w:r>
         <w:rPr>
           <w:lang w:val="en"/>
         </w:rPr>
-        <w:t xml:space="preserve"> automatically perform </w:t>
+        <w:t xml:space="preserve">s, refer to </w:t>
       </w:r>
       <w:r>
         <w:rPr>
           <w:lang w:val="en"/>
         </w:rPr>
-        <w:t>these</w:t>
-      </w:r>
+        <w:t xml:space="preserve">Section 5 – Modify </w:t>
+      </w:r>
+      <w:proofErr w:type="spellStart"/>
       <w:r>
         <w:rPr>
           <w:lang w:val="en"/>
         </w:rPr>
-        <w:t xml:space="preserve"> changes. </w:t>
-      </w:r>
+        <w:t>LoginResult</w:t>
+      </w:r>
+      <w:proofErr w:type="spellEnd"/>
       <w:r>
         <w:rPr>
           <w:lang w:val="en"/>
         </w:rPr>
-        <w:t xml:space="preserve">For specific details, refer to </w:t>
+        <w:t xml:space="preserve"> Function</w:t>
       </w:r>
       <w:r>
         <w:rPr>
-          <w:b/>
-          <w:lang w:val="en"/>
-        </w:rPr>
-        <w:t>Sage300SDK_</w:t>
-      </w:r>
-      <w:r>
-        <w:rPr>
-          <w:b/>
-          <w:lang w:val="en"/>
-        </w:rPr>
-        <w:t>ImportExport</w:t>
-      </w:r>
-      <w:r>
-        <w:rPr>
-          <w:b/>
-          <w:lang w:val="en"/>
-        </w:rPr>
-        <w:t>.docx</w:t>
-      </w:r>
-      <w:r>
-        <w:rPr>
-          <w:b/>
-          <w:lang w:val="en"/>
-        </w:rPr>
-        <w:t xml:space="preserve"> </w:t>
-      </w:r>
-      <w:r>
-        <w:rPr>
-          <w:lang w:val="en"/>
-        </w:rPr>
-        <w:t>located in the docs\upgrades folder</w:t>
-      </w:r>
-      <w:r>
-        <w:rPr>
-          <w:b/>
           <w:lang w:val="en"/>
         </w:rPr>
         <w:t>.</w:t>
@@ -2494,16 +2634,6 @@
       <w:r>
         <w:t xml:space="preserve"> to go back to the previous step.</w:t>
       </w:r>
-    </w:p>
-    <w:p>
-      <w:pPr>
-        <w:pStyle w:val="SAGEBodyText"/>
-      </w:pPr>
-    </w:p>
-    <w:p>
-      <w:pPr>
-        <w:pStyle w:val="SAGEBodyText"/>
-      </w:pPr>
     </w:p>
     <w:p>
       <w:pPr>
@@ -2525,22 +2655,22 @@
         </w:numPr>
         <w:ind w:left="734" w:hanging="734"/>
       </w:pPr>
-      <w:bookmarkStart w:id="12" w:name="_Toc487468183"/>
+      <w:bookmarkStart w:id="12" w:name="_Toc487634612"/>
       <w:r>
         <w:lastRenderedPageBreak/>
         <w:t>S</w:t>
       </w:r>
       <w:r>
-        <w:t>tep 4</w:t>
+        <w:t xml:space="preserve">tep </w:t>
+      </w:r>
+      <w:r>
+        <w:t>4</w:t>
       </w:r>
       <w:r>
         <w:t xml:space="preserve"> – </w:t>
       </w:r>
       <w:r>
-        <w:t>Enable XML Documentation Property</w:t>
-      </w:r>
-      <w:r>
-        <w:t xml:space="preserve"> (optional)</w:t>
+        <w:t>Import/Export Common Component</w:t>
       </w:r>
       <w:bookmarkEnd w:id="12"/>
     </w:p>
@@ -2561,7 +2691,7 @@
           <wp:inline distT="0" distB="0" distL="0" distR="0">
             <wp:extent cx="4831499" cy="5174428"/>
             <wp:effectExtent l="0" t="0" r="7620" b="7620"/>
-            <wp:docPr id="6" name="Picture 6"/>
+            <wp:docPr id="12" name="Picture 12"/>
             <wp:cNvGraphicFramePr>
               <a:graphicFrameLocks xmlns:a="http://schemas.openxmlformats.org/drawingml/2006/main" noChangeAspect="1"/>
             </wp:cNvGraphicFramePr>
@@ -2569,7 +2699,7 @@
               <a:graphicData uri="http://schemas.openxmlformats.org/drawingml/2006/picture">
                 <pic:pic xmlns:pic="http://schemas.openxmlformats.org/drawingml/2006/picture">
                   <pic:nvPicPr>
-                    <pic:cNvPr id="6" name="upgrade6.png"/>
+                    <pic:cNvPr id="12" name="upgrade5.png"/>
                     <pic:cNvPicPr/>
                   </pic:nvPicPr>
                   <pic:blipFill>
@@ -2607,11 +2737,109 @@
     </w:p>
     <w:p>
       <w:pPr>
+        <w:pStyle w:val="SAGEAdmonitionImportant"/>
+        <w:pBdr>
+          <w:left w:val="single" w:sz="4" w:space="0" w:color="FF5400"/>
+        </w:pBdr>
+        <w:ind w:left="0"/>
+      </w:pPr>
+      <w:r>
+        <w:rPr>
+          <w:b/>
+        </w:rPr>
+        <w:t>Important:</w:t>
+      </w:r>
+      <w:r>
+        <w:t xml:space="preserve"> </w:t>
+      </w:r>
+      <w:r>
+        <w:t xml:space="preserve">This step requires manual modifications. </w:t>
+      </w:r>
+      <w:r>
+        <w:t xml:space="preserve">The </w:t>
+      </w:r>
+      <w:r>
+        <w:rPr>
+          <w:lang w:val="en"/>
+        </w:rPr>
+        <w:t xml:space="preserve">Sage 300 Upgrade Wizard </w:t>
+      </w:r>
+      <w:r>
+        <w:rPr>
+          <w:lang w:val="en"/>
+        </w:rPr>
+        <w:t>is unable to</w:t>
+      </w:r>
+      <w:r>
+        <w:rPr>
+          <w:lang w:val="en"/>
+        </w:rPr>
+        <w:t xml:space="preserve"> automatically perform </w:t>
+      </w:r>
+      <w:r>
+        <w:rPr>
+          <w:lang w:val="en"/>
+        </w:rPr>
+        <w:t>these</w:t>
+      </w:r>
+      <w:r>
+        <w:rPr>
+          <w:lang w:val="en"/>
+        </w:rPr>
+        <w:t xml:space="preserve"> changes. </w:t>
+      </w:r>
+      <w:r>
+        <w:rPr>
+          <w:lang w:val="en"/>
+        </w:rPr>
+        <w:t xml:space="preserve">For specific details, refer to </w:t>
+      </w:r>
+      <w:r>
+        <w:rPr>
+          <w:b/>
+          <w:lang w:val="en"/>
+        </w:rPr>
+        <w:t>Sage300SDK_</w:t>
+      </w:r>
+      <w:r>
+        <w:rPr>
+          <w:b/>
+          <w:lang w:val="en"/>
+        </w:rPr>
+        <w:t>ImportExport</w:t>
+      </w:r>
+      <w:r>
+        <w:rPr>
+          <w:b/>
+          <w:lang w:val="en"/>
+        </w:rPr>
+        <w:t>.docx</w:t>
+      </w:r>
+      <w:r>
+        <w:rPr>
+          <w:b/>
+          <w:lang w:val="en"/>
+        </w:rPr>
+        <w:t xml:space="preserve"> </w:t>
+      </w:r>
+      <w:r>
+        <w:rPr>
+          <w:lang w:val="en"/>
+        </w:rPr>
+        <w:t>located in the docs\upgrades folder</w:t>
+      </w:r>
+      <w:r>
+        <w:rPr>
+          <w:b/>
+          <w:lang w:val="en"/>
+        </w:rPr>
+        <w:t>.</w:t>
+      </w:r>
+    </w:p>
+    <w:p>
+      <w:pPr>
         <w:pStyle w:val="SAGEBodyText"/>
       </w:pPr>
-      <w:r>
-        <w:t>Optionally select the checkbox for generating an XML documentation file.</w:t>
-      </w:r>
     </w:p>
     <w:p>
       <w:pPr>
@@ -2638,11 +2866,6 @@
       <w:r>
         <w:t xml:space="preserve"> to go back to the previous step.</w:t>
       </w:r>
-    </w:p>
-    <w:p>
-      <w:pPr>
-        <w:pStyle w:val="SAGEBodyText"/>
-      </w:pPr>
     </w:p>
     <w:p>
       <w:pPr>
@@ -2664,19 +2887,25 @@
         </w:numPr>
         <w:ind w:left="734" w:hanging="734"/>
       </w:pPr>
-      <w:bookmarkStart w:id="13" w:name="_Toc487468184"/>
+      <w:bookmarkStart w:id="13" w:name="_Toc487634613"/>
       <w:r>
         <w:lastRenderedPageBreak/>
         <w:t>S</w:t>
       </w:r>
       <w:r>
-        <w:t>tep 5</w:t>
+        <w:t xml:space="preserve">tep </w:t>
+      </w:r>
+      <w:r>
+        <w:t>5</w:t>
       </w:r>
       <w:r>
         <w:t xml:space="preserve"> – </w:t>
       </w:r>
       <w:r>
-        <w:t>Confirmation</w:t>
+        <w:t>Enable XML Documentation Property</w:t>
+      </w:r>
+      <w:r>
+        <w:t xml:space="preserve"> (optional)</w:t>
       </w:r>
       <w:bookmarkEnd w:id="13"/>
     </w:p>
@@ -2697,7 +2926,7 @@
           <wp:inline distT="0" distB="0" distL="0" distR="0">
             <wp:extent cx="4831499" cy="5174428"/>
             <wp:effectExtent l="0" t="0" r="7620" b="7620"/>
-            <wp:docPr id="7" name="Picture 7"/>
+            <wp:docPr id="15" name="Picture 15"/>
             <wp:cNvGraphicFramePr>
               <a:graphicFrameLocks xmlns:a="http://schemas.openxmlformats.org/drawingml/2006/main" noChangeAspect="1"/>
             </wp:cNvGraphicFramePr>
@@ -2705,7 +2934,7 @@
               <a:graphicData uri="http://schemas.openxmlformats.org/drawingml/2006/picture">
                 <pic:pic xmlns:pic="http://schemas.openxmlformats.org/drawingml/2006/picture">
                   <pic:nvPicPr>
-                    <pic:cNvPr id="7" name="upgrade7.png"/>
+                    <pic:cNvPr id="15" name="upgrade6.png"/>
                     <pic:cNvPicPr/>
                   </pic:nvPicPr>
                   <pic:blipFill>
@@ -2740,13 +2969,8 @@
       <w:pPr>
         <w:pStyle w:val="SAGEBodyText"/>
       </w:pPr>
-    </w:p>
-    <w:p>
-      <w:pPr>
-        <w:pStyle w:val="SAGEBodyText"/>
-      </w:pPr>
-      <w:r>
-        <w:t>The solution and projects are ready to be upgraded.</w:t>
+      <w:r>
+        <w:t>Optionally select the checkbox for generating an XML documentation file.</w:t>
       </w:r>
     </w:p>
     <w:p>
@@ -2760,19 +2984,10 @@
         <w:rPr>
           <w:rStyle w:val="SAGETextUI"/>
         </w:rPr>
-        <w:t>Upgrade</w:t>
-      </w:r>
-      <w:r>
-        <w:t xml:space="preserve"> to upgrade the solution </w:t>
-      </w:r>
-      <w:r>
-        <w:t>and projects</w:t>
-      </w:r>
-      <w:r>
-        <w:t xml:space="preserve"> </w:t>
-      </w:r>
-      <w:r>
-        <w:t xml:space="preserve">or </w:t>
+        <w:t>Next</w:t>
+      </w:r>
+      <w:r>
+        <w:t xml:space="preserve"> to proceed or </w:t>
       </w:r>
       <w:r>
         <w:rPr>
@@ -2809,10 +3024,22 @@
         </w:numPr>
         <w:ind w:left="734" w:hanging="734"/>
       </w:pPr>
-      <w:bookmarkStart w:id="14" w:name="_Toc487468185"/>
+      <w:bookmarkStart w:id="14" w:name="_Toc487634614"/>
       <w:r>
         <w:lastRenderedPageBreak/>
-        <w:t>Step 6 - Recompile</w:t>
+        <w:t>S</w:t>
+      </w:r>
+      <w:r>
+        <w:t xml:space="preserve">tep </w:t>
+      </w:r>
+      <w:r>
+        <w:t>6</w:t>
+      </w:r>
+      <w:r>
+        <w:t xml:space="preserve"> – </w:t>
+      </w:r>
+      <w:r>
+        <w:t>Confirmation</w:t>
       </w:r>
       <w:bookmarkEnd w:id="14"/>
     </w:p>
@@ -2833,7 +3060,7 @@
           <wp:inline distT="0" distB="0" distL="0" distR="0">
             <wp:extent cx="4831499" cy="5174428"/>
             <wp:effectExtent l="0" t="0" r="7620" b="7620"/>
-            <wp:docPr id="10" name="Picture 10"/>
+            <wp:docPr id="16" name="Picture 16"/>
             <wp:cNvGraphicFramePr>
               <a:graphicFrameLocks xmlns:a="http://schemas.openxmlformats.org/drawingml/2006/main" noChangeAspect="1"/>
             </wp:cNvGraphicFramePr>
@@ -2841,7 +3068,7 @@
               <a:graphicData uri="http://schemas.openxmlformats.org/drawingml/2006/picture">
                 <pic:pic xmlns:pic="http://schemas.openxmlformats.org/drawingml/2006/picture">
                   <pic:nvPicPr>
-                    <pic:cNvPr id="10" name="upgrade8.png"/>
+                    <pic:cNvPr id="16" name="upgrade7.png"/>
                     <pic:cNvPicPr/>
                   </pic:nvPicPr>
                   <pic:blipFill>
@@ -2882,6 +3109,148 @@
         <w:pStyle w:val="SAGEBodyText"/>
       </w:pPr>
       <w:r>
+        <w:t>The solution and projects are ready to be upgraded.</w:t>
+      </w:r>
+    </w:p>
+    <w:p>
+      <w:pPr>
+        <w:pStyle w:val="SAGEBodyText"/>
+      </w:pPr>
+      <w:r>
+        <w:t xml:space="preserve">Click </w:t>
+      </w:r>
+      <w:r>
+        <w:rPr>
+          <w:rStyle w:val="SAGETextUI"/>
+        </w:rPr>
+        <w:t>Upgrade</w:t>
+      </w:r>
+      <w:r>
+        <w:t xml:space="preserve"> to upgrade the solution </w:t>
+      </w:r>
+      <w:r>
+        <w:t>and projects</w:t>
+      </w:r>
+      <w:r>
+        <w:t xml:space="preserve"> </w:t>
+      </w:r>
+      <w:r>
+        <w:t xml:space="preserve">or </w:t>
+      </w:r>
+      <w:r>
+        <w:rPr>
+          <w:rStyle w:val="SAGETextUI"/>
+        </w:rPr>
+        <w:t>Back</w:t>
+      </w:r>
+      <w:r>
+        <w:t xml:space="preserve"> to go back to the previous step.</w:t>
+      </w:r>
+    </w:p>
+    <w:p>
+      <w:pPr>
+        <w:pStyle w:val="SAGEBodyText"/>
+      </w:pPr>
+    </w:p>
+    <w:p>
+      <w:pPr>
+        <w:spacing w:after="200" w:line="0" w:lineRule="auto"/>
+        <w:rPr>
+          <w:lang w:val="en-US"/>
+        </w:rPr>
+      </w:pPr>
+      <w:r>
+        <w:br w:type="page"/>
+      </w:r>
+    </w:p>
+    <w:p>
+      <w:pPr>
+        <w:pStyle w:val="SAGEHeading2"/>
+        <w:numPr>
+          <w:ilvl w:val="1"/>
+          <w:numId w:val="35"/>
+        </w:numPr>
+        <w:ind w:left="734" w:hanging="734"/>
+      </w:pPr>
+      <w:bookmarkStart w:id="15" w:name="_Toc487634615"/>
+      <w:r>
+        <w:lastRenderedPageBreak/>
+        <w:t xml:space="preserve">Step </w:t>
+      </w:r>
+      <w:r>
+        <w:t>7</w:t>
+      </w:r>
+      <w:r>
+        <w:t xml:space="preserve"> - Recompile</w:t>
+      </w:r>
+      <w:bookmarkEnd w:id="15"/>
+    </w:p>
+    <w:p>
+      <w:pPr>
+        <w:pStyle w:val="SAGEBodyText"/>
+      </w:pPr>
+    </w:p>
+    <w:p>
+      <w:pPr>
+        <w:pStyle w:val="SAGEBodyText"/>
+      </w:pPr>
+      <w:r>
+        <w:rPr>
+          <w:noProof/>
+        </w:rPr>
+        <w:drawing>
+          <wp:inline distT="0" distB="0" distL="0" distR="0">
+            <wp:extent cx="4831499" cy="5174428"/>
+            <wp:effectExtent l="0" t="0" r="7620" b="7620"/>
+            <wp:docPr id="17" name="Picture 17"/>
+            <wp:cNvGraphicFramePr>
+              <a:graphicFrameLocks xmlns:a="http://schemas.openxmlformats.org/drawingml/2006/main" noChangeAspect="1"/>
+            </wp:cNvGraphicFramePr>
+            <a:graphic xmlns:a="http://schemas.openxmlformats.org/drawingml/2006/main">
+              <a:graphicData uri="http://schemas.openxmlformats.org/drawingml/2006/picture">
+                <pic:pic xmlns:pic="http://schemas.openxmlformats.org/drawingml/2006/picture">
+                  <pic:nvPicPr>
+                    <pic:cNvPr id="17" name="upgrade8.png"/>
+                    <pic:cNvPicPr/>
+                  </pic:nvPicPr>
+                  <pic:blipFill>
+                    <a:blip r:embed="rId18">
+                      <a:extLst>
+                        <a:ext uri="{28A0092B-C50C-407E-A947-70E740481C1C}">
+                          <a14:useLocalDpi xmlns:a14="http://schemas.microsoft.com/office/drawing/2010/main" val="0"/>
+                        </a:ext>
+                      </a:extLst>
+                    </a:blip>
+                    <a:stretch>
+                      <a:fillRect/>
+                    </a:stretch>
+                  </pic:blipFill>
+                  <pic:spPr>
+                    <a:xfrm>
+                      <a:off x="0" y="0"/>
+                      <a:ext cx="4831499" cy="5174428"/>
+                    </a:xfrm>
+                    <a:prstGeom prst="rect">
+                      <a:avLst/>
+                    </a:prstGeom>
+                  </pic:spPr>
+                </pic:pic>
+              </a:graphicData>
+            </a:graphic>
+          </wp:inline>
+        </w:drawing>
+      </w:r>
+    </w:p>
+    <w:p>
+      <w:pPr>
+        <w:pStyle w:val="SAGEBodyText"/>
+      </w:pPr>
+    </w:p>
+    <w:p>
+      <w:pPr>
+        <w:pStyle w:val="SAGEBodyText"/>
+      </w:pPr>
+      <w:r>
         <w:t xml:space="preserve">Click </w:t>
       </w:r>
       <w:r>
@@ -3009,12 +3378,289 @@
         <w:pStyle w:val="SAGEHeading1"/>
         <w:framePr w:wrap="around"/>
       </w:pPr>
-      <w:bookmarkStart w:id="15" w:name="_Toc487468186"/>
+      <w:bookmarkStart w:id="16" w:name="_Toc487634616"/>
+      <w:r>
+        <w:lastRenderedPageBreak/>
+        <w:t xml:space="preserve">Modify </w:t>
+      </w:r>
+      <w:proofErr w:type="spellStart"/>
+      <w:r>
+        <w:t>LoginResult</w:t>
+      </w:r>
+      <w:proofErr w:type="spellEnd"/>
+      <w:r>
+        <w:t xml:space="preserve"> Function</w:t>
+      </w:r>
+      <w:bookmarkEnd w:id="16"/>
+    </w:p>
+    <w:p>
+      <w:pPr>
+        <w:pStyle w:val="SAGEHeading1Follow"/>
+        <w:framePr w:wrap="around"/>
+      </w:pPr>
+    </w:p>
+    <w:p>
+      <w:pPr>
+        <w:pStyle w:val="SAGEBodyText"/>
+        <w:numPr>
+          <w:ilvl w:val="0"/>
+          <w:numId w:val="38"/>
+        </w:numPr>
+        <w:spacing w:line="360" w:lineRule="auto"/>
+        <w:rPr>
+          <w:b/>
+        </w:rPr>
+      </w:pPr>
+      <w:r>
+        <w:rPr>
+          <w:b/>
+        </w:rPr>
+        <w:t>Files affected</w:t>
+      </w:r>
+    </w:p>
+    <w:p>
+      <w:pPr>
+        <w:pStyle w:val="SAGEBodyText"/>
+        <w:spacing w:line="360" w:lineRule="auto"/>
+        <w:ind w:left="576" w:firstLine="144"/>
+      </w:pPr>
+      <w:r>
+        <w:t>{</w:t>
+      </w:r>
+      <w:proofErr w:type="spellStart"/>
+      <w:proofErr w:type="gramStart"/>
+      <w:r>
+        <w:t>Namespace.Web</w:t>
+      </w:r>
+      <w:proofErr w:type="spellEnd"/>
+      <w:r>
+        <w:t>}</w:t>
+      </w:r>
+      <w:r>
+        <w:t>\</w:t>
+      </w:r>
+      <w:proofErr w:type="spellStart"/>
+      <w:proofErr w:type="gramEnd"/>
+      <w:r>
+        <w:t>Global.asax.cs</w:t>
+      </w:r>
+      <w:proofErr w:type="spellEnd"/>
+    </w:p>
+    <w:p>
+      <w:pPr>
+        <w:pStyle w:val="SAGEBodyText"/>
+        <w:numPr>
+          <w:ilvl w:val="0"/>
+          <w:numId w:val="38"/>
+        </w:numPr>
+        <w:spacing w:line="360" w:lineRule="auto"/>
+      </w:pPr>
+      <w:r>
+        <w:rPr>
+          <w:b/>
+        </w:rPr>
+        <w:t>Description</w:t>
+      </w:r>
+      <w:r>
+        <w:tab/>
+      </w:r>
+      <w:r>
+        <w:tab/>
+      </w:r>
+      <w:r>
+        <w:tab/>
+      </w:r>
+      <w:r>
+        <w:tab/>
+      </w:r>
+    </w:p>
+    <w:p>
+      <w:pPr>
+        <w:pStyle w:val="SAGEBodyText"/>
+        <w:spacing w:line="360" w:lineRule="auto"/>
+        <w:ind w:left="720"/>
+      </w:pPr>
+      <w:r>
+        <w:t xml:space="preserve">Add an extra parameter to the </w:t>
+      </w:r>
+      <w:proofErr w:type="spellStart"/>
+      <w:r>
+        <w:t>LoginResult</w:t>
+      </w:r>
+      <w:proofErr w:type="spellEnd"/>
+      <w:r>
+        <w:t xml:space="preserve"> function call. You now need to pass in a list of companies as the last parameter.</w:t>
+      </w:r>
+    </w:p>
+    <w:p>
+      <w:pPr>
+        <w:pStyle w:val="SAGEBodyText"/>
+        <w:numPr>
+          <w:ilvl w:val="0"/>
+          <w:numId w:val="38"/>
+        </w:numPr>
+        <w:spacing w:line="360" w:lineRule="auto"/>
+        <w:rPr>
+          <w:b/>
+        </w:rPr>
+      </w:pPr>
+      <w:r>
+        <w:rPr>
+          <w:b/>
+        </w:rPr>
+        <w:t>Before Change</w:t>
+      </w:r>
+      <w:r>
+        <w:rPr>
+          <w:b/>
+        </w:rPr>
+        <w:tab/>
+      </w:r>
+    </w:p>
+    <w:p>
+      <w:pPr>
+        <w:pStyle w:val="SAGEBodyText"/>
+        <w:spacing w:line="360" w:lineRule="auto"/>
+        <w:ind w:left="720"/>
+        <w:rPr>
+          <w:rFonts w:ascii="Consolas" w:hAnsi="Consolas" w:cs="Consolas"/>
+          <w:color w:val="000000"/>
+          <w:sz w:val="19"/>
+          <w:szCs w:val="19"/>
+          <w:highlight w:val="white"/>
+        </w:rPr>
+      </w:pPr>
+      <w:r>
+        <w:rPr>
+          <w:rFonts w:ascii="Consolas" w:hAnsi="Consolas" w:cs="Consolas"/>
+          <w:noProof/>
+          <w:color w:val="000000"/>
+          <w:sz w:val="19"/>
+          <w:szCs w:val="19"/>
+        </w:rPr>
+        <w:drawing>
+          <wp:inline distT="0" distB="0" distL="0" distR="0">
+            <wp:extent cx="5342083" cy="518205"/>
+            <wp:effectExtent l="0" t="0" r="0" b="0"/>
+            <wp:docPr id="2" name="Picture 2"/>
+            <wp:cNvGraphicFramePr>
+              <a:graphicFrameLocks xmlns:a="http://schemas.openxmlformats.org/drawingml/2006/main" noChangeAspect="1"/>
+            </wp:cNvGraphicFramePr>
+            <a:graphic xmlns:a="http://schemas.openxmlformats.org/drawingml/2006/main">
+              <a:graphicData uri="http://schemas.openxmlformats.org/drawingml/2006/picture">
+                <pic:pic xmlns:pic="http://schemas.openxmlformats.org/drawingml/2006/picture">
+                  <pic:nvPicPr>
+                    <pic:cNvPr id="2" name="code snippets.PNG"/>
+                    <pic:cNvPicPr/>
+                  </pic:nvPicPr>
+                  <pic:blipFill>
+                    <a:blip r:embed="rId19">
+                      <a:extLst>
+                        <a:ext uri="{28A0092B-C50C-407E-A947-70E740481C1C}">
+                          <a14:useLocalDpi xmlns:a14="http://schemas.microsoft.com/office/drawing/2010/main" val="0"/>
+                        </a:ext>
+                      </a:extLst>
+                    </a:blip>
+                    <a:stretch>
+                      <a:fillRect/>
+                    </a:stretch>
+                  </pic:blipFill>
+                  <pic:spPr>
+                    <a:xfrm>
+                      <a:off x="0" y="0"/>
+                      <a:ext cx="5342083" cy="518205"/>
+                    </a:xfrm>
+                    <a:prstGeom prst="rect">
+                      <a:avLst/>
+                    </a:prstGeom>
+                  </pic:spPr>
+                </pic:pic>
+              </a:graphicData>
+            </a:graphic>
+          </wp:inline>
+        </w:drawing>
+      </w:r>
+    </w:p>
+    <w:p>
+      <w:pPr>
+        <w:pStyle w:val="SAGEBodyText"/>
+        <w:numPr>
+          <w:ilvl w:val="0"/>
+          <w:numId w:val="38"/>
+        </w:numPr>
+        <w:spacing w:line="360" w:lineRule="auto"/>
+      </w:pPr>
+      <w:r>
+        <w:rPr>
+          <w:b/>
+        </w:rPr>
+        <w:t>After Change</w:t>
+      </w:r>
+    </w:p>
+    <w:p>
+      <w:pPr>
+        <w:pStyle w:val="SAGEBodyText"/>
+        <w:spacing w:line="360" w:lineRule="auto"/>
+        <w:ind w:left="720"/>
+      </w:pPr>
+      <w:r>
+        <w:rPr>
+          <w:noProof/>
+        </w:rPr>
+        <w:drawing>
+          <wp:inline distT="0" distB="0" distL="0" distR="0">
+            <wp:extent cx="5448772" cy="1798476"/>
+            <wp:effectExtent l="0" t="0" r="0" b="0"/>
+            <wp:docPr id="4" name="Picture 4"/>
+            <wp:cNvGraphicFramePr>
+              <a:graphicFrameLocks xmlns:a="http://schemas.openxmlformats.org/drawingml/2006/main" noChangeAspect="1"/>
+            </wp:cNvGraphicFramePr>
+            <a:graphic xmlns:a="http://schemas.openxmlformats.org/drawingml/2006/main">
+              <a:graphicData uri="http://schemas.openxmlformats.org/drawingml/2006/picture">
+                <pic:pic xmlns:pic="http://schemas.openxmlformats.org/drawingml/2006/picture">
+                  <pic:nvPicPr>
+                    <pic:cNvPr id="4" name="code snippets2.PNG"/>
+                    <pic:cNvPicPr/>
+                  </pic:nvPicPr>
+                  <pic:blipFill>
+                    <a:blip r:embed="rId20">
+                      <a:extLst>
+                        <a:ext uri="{28A0092B-C50C-407E-A947-70E740481C1C}">
+                          <a14:useLocalDpi xmlns:a14="http://schemas.microsoft.com/office/drawing/2010/main" val="0"/>
+                        </a:ext>
+                      </a:extLst>
+                    </a:blip>
+                    <a:stretch>
+                      <a:fillRect/>
+                    </a:stretch>
+                  </pic:blipFill>
+                  <pic:spPr>
+                    <a:xfrm>
+                      <a:off x="0" y="0"/>
+                      <a:ext cx="5448772" cy="1798476"/>
+                    </a:xfrm>
+                    <a:prstGeom prst="rect">
+                      <a:avLst/>
+                    </a:prstGeom>
+                  </pic:spPr>
+                </pic:pic>
+              </a:graphicData>
+            </a:graphic>
+          </wp:inline>
+        </w:drawing>
+      </w:r>
+    </w:p>
+    <w:p>
+      <w:pPr>
+        <w:pStyle w:val="SAGEHeading1"/>
+        <w:framePr w:wrap="around"/>
+      </w:pPr>
+      <w:bookmarkStart w:id="17" w:name="_Toc487634617"/>
       <w:r>
         <w:lastRenderedPageBreak/>
         <w:t>Compilation Troubleshooting</w:t>
       </w:r>
-      <w:bookmarkEnd w:id="15"/>
+      <w:bookmarkEnd w:id="17"/>
     </w:p>
     <w:p>
       <w:pPr>
@@ -3107,12 +3753,12 @@
       </w:r>
     </w:p>
     <w:sectPr>
-      <w:headerReference w:type="even" r:id="rId18"/>
-      <w:headerReference w:type="default" r:id="rId19"/>
-      <w:footerReference w:type="even" r:id="rId20"/>
-      <w:footerReference w:type="default" r:id="rId21"/>
-      <w:headerReference w:type="first" r:id="rId22"/>
-      <w:footerReference w:type="first" r:id="rId23"/>
+      <w:headerReference w:type="even" r:id="rId21"/>
+      <w:headerReference w:type="default" r:id="rId22"/>
+      <w:footerReference w:type="even" r:id="rId23"/>
+      <w:footerReference w:type="default" r:id="rId24"/>
+      <w:headerReference w:type="first" r:id="rId25"/>
+      <w:footerReference w:type="first" r:id="rId26"/>
       <w:pgSz w:w="12242" w:h="15842" w:code="1"/>
       <w:pgMar w:top="709" w:right="1440" w:bottom="1701" w:left="1584" w:header="624" w:footer="397" w:gutter="0"/>
       <w:cols w:space="708"/>
@@ -3405,7 +4051,7 @@
                 <w:rPr>
                   <w:noProof/>
                 </w:rPr>
-                <w:t>14</w:t>
+                <w:t>16</w:t>
               </w:r>
               <w:r>
                 <w:rPr>
@@ -3430,7 +4076,7 @@
                 <w:rPr>
                   <w:noProof/>
                 </w:rPr>
-                <w:t>14</w:t>
+                <w:t>16</w:t>
               </w:r>
               <w:r>
                 <w:rPr>
@@ -3804,7 +4450,7 @@
         <v:path o:extrusionok="f" gradientshapeok="t" o:connecttype="rect"/>
         <o:lock v:ext="edit" aspectratio="t"/>
       </v:shapetype>
-      <v:shape id="_x0000_i1028" type="#_x0000_t75" style="width:18pt;height:18pt" o:bullet="t">
+      <v:shape id="_x0000_i1030" type="#_x0000_t75" style="width:18pt;height:18pt" o:bullet="t">
         <v:imagedata r:id="rId1" o:title="clip_image001"/>
       </v:shape>
     </w:pict>
@@ -5723,6 +6369,119 @@
     </w:lvl>
   </w:abstractNum>
   <w:abstractNum w:abstractNumId="24" w15:restartNumberingAfterBreak="0">
+    <w:nsid w:val="58B019B2"/>
+    <w:multiLevelType w:val="hybridMultilevel"/>
+    <w:tmpl w:val="9AD8E522"/>
+    <w:lvl w:ilvl="0" w:tplc="08090005">
+      <w:start w:val="1"/>
+      <w:numFmt w:val="bullet"/>
+      <w:lvlText w:val=""/>
+      <w:lvlJc w:val="left"/>
+      <w:pPr>
+        <w:ind w:left="720" w:hanging="360"/>
+      </w:pPr>
+      <w:rPr>
+        <w:rFonts w:ascii="Wingdings" w:hAnsi="Wingdings" w:hint="default"/>
+      </w:rPr>
+    </w:lvl>
+    <w:lvl w:ilvl="1" w:tplc="04090003" w:tentative="1">
+      <w:start w:val="1"/>
+      <w:numFmt w:val="bullet"/>
+      <w:lvlText w:val="o"/>
+      <w:lvlJc w:val="left"/>
+      <w:pPr>
+        <w:ind w:left="1440" w:hanging="360"/>
+      </w:pPr>
+      <w:rPr>
+        <w:rFonts w:ascii="Courier New" w:hAnsi="Courier New" w:cs="Courier New" w:hint="default"/>
+      </w:rPr>
+    </w:lvl>
+    <w:lvl w:ilvl="2" w:tplc="04090005" w:tentative="1">
+      <w:start w:val="1"/>
+      <w:numFmt w:val="bullet"/>
+      <w:lvlText w:val=""/>
+      <w:lvlJc w:val="left"/>
+      <w:pPr>
+        <w:ind w:left="2160" w:hanging="360"/>
+      </w:pPr>
+      <w:rPr>
+        <w:rFonts w:ascii="Wingdings" w:hAnsi="Wingdings" w:hint="default"/>
+      </w:rPr>
+    </w:lvl>
+    <w:lvl w:ilvl="3" w:tplc="04090001" w:tentative="1">
+      <w:start w:val="1"/>
+      <w:numFmt w:val="bullet"/>
+      <w:lvlText w:val=""/>
+      <w:lvlJc w:val="left"/>
+      <w:pPr>
+        <w:ind w:left="2880" w:hanging="360"/>
+      </w:pPr>
+      <w:rPr>
+        <w:rFonts w:ascii="Symbol" w:hAnsi="Symbol" w:hint="default"/>
+      </w:rPr>
+    </w:lvl>
+    <w:lvl w:ilvl="4" w:tplc="04090003" w:tentative="1">
+      <w:start w:val="1"/>
+      <w:numFmt w:val="bullet"/>
+      <w:lvlText w:val="o"/>
+      <w:lvlJc w:val="left"/>
+      <w:pPr>
+        <w:ind w:left="3600" w:hanging="360"/>
+      </w:pPr>
+      <w:rPr>
+        <w:rFonts w:ascii="Courier New" w:hAnsi="Courier New" w:cs="Courier New" w:hint="default"/>
+      </w:rPr>
+    </w:lvl>
+    <w:lvl w:ilvl="5" w:tplc="04090005" w:tentative="1">
+      <w:start w:val="1"/>
+      <w:numFmt w:val="bullet"/>
+      <w:lvlText w:val=""/>
+      <w:lvlJc w:val="left"/>
+      <w:pPr>
+        <w:ind w:left="4320" w:hanging="360"/>
+      </w:pPr>
+      <w:rPr>
+        <w:rFonts w:ascii="Wingdings" w:hAnsi="Wingdings" w:hint="default"/>
+      </w:rPr>
+    </w:lvl>
+    <w:lvl w:ilvl="6" w:tplc="04090001" w:tentative="1">
+      <w:start w:val="1"/>
+      <w:numFmt w:val="bullet"/>
+      <w:lvlText w:val=""/>
+      <w:lvlJc w:val="left"/>
+      <w:pPr>
+        <w:ind w:left="5040" w:hanging="360"/>
+      </w:pPr>
+      <w:rPr>
+        <w:rFonts w:ascii="Symbol" w:hAnsi="Symbol" w:hint="default"/>
+      </w:rPr>
+    </w:lvl>
+    <w:lvl w:ilvl="7" w:tplc="04090003" w:tentative="1">
+      <w:start w:val="1"/>
+      <w:numFmt w:val="bullet"/>
+      <w:lvlText w:val="o"/>
+      <w:lvlJc w:val="left"/>
+      <w:pPr>
+        <w:ind w:left="5760" w:hanging="360"/>
+      </w:pPr>
+      <w:rPr>
+        <w:rFonts w:ascii="Courier New" w:hAnsi="Courier New" w:cs="Courier New" w:hint="default"/>
+      </w:rPr>
+    </w:lvl>
+    <w:lvl w:ilvl="8" w:tplc="04090005" w:tentative="1">
+      <w:start w:val="1"/>
+      <w:numFmt w:val="bullet"/>
+      <w:lvlText w:val=""/>
+      <w:lvlJc w:val="left"/>
+      <w:pPr>
+        <w:ind w:left="6480" w:hanging="360"/>
+      </w:pPr>
+      <w:rPr>
+        <w:rFonts w:ascii="Wingdings" w:hAnsi="Wingdings" w:hint="default"/>
+      </w:rPr>
+    </w:lvl>
+  </w:abstractNum>
+  <w:abstractNum w:abstractNumId="25" w15:restartNumberingAfterBreak="0">
     <w:nsid w:val="5E1A5A7D"/>
     <w:multiLevelType w:val="hybridMultilevel"/>
     <w:tmpl w:val="1C2E8910"/>
@@ -5808,7 +6567,7 @@
       </w:pPr>
     </w:lvl>
   </w:abstractNum>
-  <w:abstractNum w:abstractNumId="25" w15:restartNumberingAfterBreak="0">
+  <w:abstractNum w:abstractNumId="26" w15:restartNumberingAfterBreak="0">
     <w:nsid w:val="69DB46B7"/>
     <w:multiLevelType w:val="multilevel"/>
     <w:tmpl w:val="08090023"/>
@@ -5896,7 +6655,7 @@
       </w:pPr>
     </w:lvl>
   </w:abstractNum>
-  <w:abstractNum w:abstractNumId="26" w15:restartNumberingAfterBreak="0">
+  <w:abstractNum w:abstractNumId="27" w15:restartNumberingAfterBreak="0">
     <w:nsid w:val="74B17716"/>
     <w:multiLevelType w:val="multilevel"/>
     <w:tmpl w:val="0809001D"/>
@@ -5983,7 +6742,7 @@
       </w:pPr>
     </w:lvl>
   </w:abstractNum>
-  <w:abstractNum w:abstractNumId="27" w15:restartNumberingAfterBreak="0">
+  <w:abstractNum w:abstractNumId="28" w15:restartNumberingAfterBreak="0">
     <w:nsid w:val="75F63C88"/>
     <w:multiLevelType w:val="hybridMultilevel"/>
     <w:tmpl w:val="EC38A1E6"/>
@@ -6096,7 +6855,7 @@
       </w:rPr>
     </w:lvl>
   </w:abstractNum>
-  <w:abstractNum w:abstractNumId="28" w15:restartNumberingAfterBreak="0">
+  <w:abstractNum w:abstractNumId="29" w15:restartNumberingAfterBreak="0">
     <w:nsid w:val="76850F02"/>
     <w:multiLevelType w:val="multilevel"/>
     <w:tmpl w:val="0809001F"/>
@@ -6193,13 +6952,13 @@
     <w:abstractNumId w:val="11"/>
   </w:num>
   <w:num w:numId="4">
-    <w:abstractNumId w:val="28"/>
+    <w:abstractNumId w:val="29"/>
   </w:num>
   <w:num w:numId="5">
-    <w:abstractNumId w:val="26"/>
+    <w:abstractNumId w:val="27"/>
   </w:num>
   <w:num w:numId="6">
-    <w:abstractNumId w:val="25"/>
+    <w:abstractNumId w:val="26"/>
   </w:num>
   <w:num w:numId="7">
     <w:abstractNumId w:val="9"/>
@@ -6436,7 +7195,7 @@
     <w:abstractNumId w:val="16"/>
   </w:num>
   <w:num w:numId="30">
-    <w:abstractNumId w:val="24"/>
+    <w:abstractNumId w:val="25"/>
   </w:num>
   <w:num w:numId="31">
     <w:abstractNumId w:val="10"/>
@@ -6681,7 +7440,10 @@
     <w:abstractNumId w:val="23"/>
   </w:num>
   <w:num w:numId="37">
-    <w:abstractNumId w:val="27"/>
+    <w:abstractNumId w:val="28"/>
+  </w:num>
+  <w:num w:numId="38">
+    <w:abstractNumId w:val="24"/>
   </w:num>
   <w:numIdMacAtCleanup w:val="28"/>
 </w:numbering>
@@ -23535,7 +24297,7 @@
 </file>
 
 <file path=customXml/itemProps1.xml><?xml version="1.0" encoding="utf-8"?>
-<ds:datastoreItem xmlns:ds="http://schemas.openxmlformats.org/officeDocument/2006/customXml" ds:itemID="{9408A169-FBB7-4EF0-BB20-E45D9CA1B1E8}">
+<ds:datastoreItem xmlns:ds="http://schemas.openxmlformats.org/officeDocument/2006/customXml" ds:itemID="{13C4A5B2-5FD3-4333-8045-40B77CD59140}">
   <ds:schemaRefs>
     <ds:schemaRef ds:uri="http://schemas.openxmlformats.org/officeDocument/2006/bibliography"/>
   </ds:schemaRefs>

</xml_diff>